<commit_message>
Update Beta-01-DfT-D-TRO-001-GitHub File Index.docx
Release v3.2.3
</commit_message>
<xml_diff>
--- a/Beta-01-DfT-D-TRO-001-GitHub File Index.docx
+++ b/Beta-01-DfT-D-TRO-001-GitHub File Index.docx
@@ -44,7 +44,17 @@
           <w:sz w:val="28"/>
           <w:szCs w:val="28"/>
         </w:rPr>
-        <w:t>Release: 3.2.2</w:t>
+        <w:t>Release: 3.2.</w:t>
+      </w:r>
+      <w:r>
+        <w:rPr>
+          <w:rFonts w:ascii="Arial" w:hAnsi="Arial" w:cs="Arial"/>
+          <w:b/>
+          <w:bCs/>
+          <w:sz w:val="28"/>
+          <w:szCs w:val="28"/>
+        </w:rPr>
+        <w:t>3</w:t>
       </w:r>
       <w:r>
         <w:rPr>
@@ -256,7 +266,13 @@
               <w:rPr>
                 <w:rFonts w:ascii="Arial" w:hAnsi="Arial" w:cs="Arial"/>
               </w:rPr>
-              <w:t>Enterprise Architect (QEA) file of the D-TRO Data Model release 3.2.2</w:t>
+              <w:t>Enterprise Architect (QEA) file of the D-TRO Data Model release 3.2.</w:t>
+            </w:r>
+            <w:r>
+              <w:rPr>
+                <w:rFonts w:ascii="Arial" w:hAnsi="Arial" w:cs="Arial"/>
+              </w:rPr>
+              <w:t>3</w:t>
             </w:r>
           </w:p>
         </w:tc>
@@ -278,7 +294,13 @@
               <w:rPr>
                 <w:rFonts w:ascii="Arial" w:hAnsi="Arial" w:cs="Arial"/>
               </w:rPr>
-              <w:t>Release 3.2.2</w:t>
+              <w:t>Release 3.2.</w:t>
+            </w:r>
+            <w:r>
+              <w:rPr>
+                <w:rFonts w:ascii="Arial" w:hAnsi="Arial" w:cs="Arial"/>
+              </w:rPr>
+              <w:t>3</w:t>
             </w:r>
           </w:p>
         </w:tc>
@@ -294,20 +316,29 @@
             <w:pPr>
               <w:rPr>
                 <w:rStyle w:val="Hyperlink"/>
-                <w:rFonts w:ascii="Arial" w:hAnsi="Arial" w:cs="Arial"/>
-                <w:sz w:val="20"/>
-                <w:szCs w:val="20"/>
+                <w:rFonts w:cstheme="minorHAnsi"/>
+                <w:color w:val="auto"/>
                 <w:highlight w:val="yellow"/>
+                <w:u w:val="none"/>
               </w:rPr>
             </w:pPr>
             <w:hyperlink r:id="rId10" w:history="1">
               <w:r>
                 <w:rPr>
                   <w:rStyle w:val="Hyperlink"/>
+                  <w:rFonts w:cstheme="minorHAnsi"/>
+                  <w:color w:val="auto"/>
+                  <w:u w:val="none"/>
                 </w:rPr>
-                <w:t>D-TRO/DTRO-v3.2.2.qea at main · department-for-transport-public/D-TRO (github.com)</w:t>
+                <w:t>https://github.com/department-for-transport-public/D-TRO/blob/main/DTRO-v3.2.3.qea</w:t>
               </w:r>
             </w:hyperlink>
+            <w:r>
+              <w:rPr>
+                <w:rFonts w:cstheme="minorHAnsi"/>
+              </w:rPr>
+              <w:t xml:space="preserve"> </w:t>
+            </w:r>
           </w:p>
         </w:tc>
       </w:tr>
@@ -355,7 +386,19 @@
               <w:rPr>
                 <w:rFonts w:ascii="Arial" w:hAnsi="Arial" w:cs="Arial"/>
               </w:rPr>
-              <w:t>XMI extract of the D-TRO Data Model release 3.2.2 – XMI 1.0</w:t>
+              <w:t>XMI extract of the D-TRO Data Model release 3.2.</w:t>
+            </w:r>
+            <w:r>
+              <w:rPr>
+                <w:rFonts w:ascii="Arial" w:hAnsi="Arial" w:cs="Arial"/>
+              </w:rPr>
+              <w:t>3</w:t>
+            </w:r>
+            <w:r>
+              <w:rPr>
+                <w:rFonts w:ascii="Arial" w:hAnsi="Arial" w:cs="Arial"/>
+              </w:rPr>
+              <w:t xml:space="preserve"> – XMI 1.0</w:t>
             </w:r>
           </w:p>
         </w:tc>
@@ -377,7 +420,13 @@
               <w:rPr>
                 <w:rFonts w:ascii="Arial" w:hAnsi="Arial" w:cs="Arial"/>
               </w:rPr>
-              <w:t>Release 3.2.2</w:t>
+              <w:t>Release 3.2.</w:t>
+            </w:r>
+            <w:r>
+              <w:rPr>
+                <w:rFonts w:ascii="Arial" w:hAnsi="Arial" w:cs="Arial"/>
+              </w:rPr>
+              <w:t>3</w:t>
             </w:r>
           </w:p>
         </w:tc>
@@ -393,18 +442,21 @@
             <w:pPr>
               <w:rPr>
                 <w:rStyle w:val="Hyperlink"/>
-                <w:rFonts w:ascii="Arial" w:hAnsi="Arial" w:cs="Arial"/>
-                <w:sz w:val="20"/>
-                <w:szCs w:val="20"/>
+                <w:rFonts w:cstheme="minorHAnsi"/>
+                <w:color w:val="auto"/>
                 <w:highlight w:val="yellow"/>
+                <w:u w:val="none"/>
               </w:rPr>
             </w:pPr>
             <w:hyperlink r:id="rId11" w:history="1">
               <w:r>
                 <w:rPr>
                   <w:rStyle w:val="Hyperlink"/>
+                  <w:rFonts w:cstheme="minorHAnsi"/>
+                  <w:color w:val="auto"/>
+                  <w:u w:val="none"/>
                 </w:rPr>
-                <w:t>D-TRO/DTRO-v3.2.2_xmi1_0.xml at main · department-for-transport-public/D-TRO (github.com)</w:t>
+                <w:t>https://github.com/department-for-transport-public/D-TRO/blob/main/DTRO-v3.2.3_xmi1_0.xml</w:t>
               </w:r>
             </w:hyperlink>
           </w:p>
@@ -454,7 +506,19 @@
               <w:rPr>
                 <w:rFonts w:ascii="Arial" w:hAnsi="Arial" w:cs="Arial"/>
               </w:rPr>
-              <w:t>XMI extract of the D-TRO Data Model release 3.2.2 – XMI 2.1</w:t>
+              <w:t>XMI extract of the D-TRO Data Model release 3.2.</w:t>
+            </w:r>
+            <w:r>
+              <w:rPr>
+                <w:rFonts w:ascii="Arial" w:hAnsi="Arial" w:cs="Arial"/>
+              </w:rPr>
+              <w:t>3</w:t>
+            </w:r>
+            <w:r>
+              <w:rPr>
+                <w:rFonts w:ascii="Arial" w:hAnsi="Arial" w:cs="Arial"/>
+              </w:rPr>
+              <w:t xml:space="preserve"> – XMI 2.1</w:t>
             </w:r>
           </w:p>
         </w:tc>
@@ -476,7 +540,13 @@
               <w:rPr>
                 <w:rFonts w:ascii="Arial" w:hAnsi="Arial" w:cs="Arial"/>
               </w:rPr>
-              <w:t>Release 3.2.2</w:t>
+              <w:t>Release 3.2.</w:t>
+            </w:r>
+            <w:r>
+              <w:rPr>
+                <w:rFonts w:ascii="Arial" w:hAnsi="Arial" w:cs="Arial"/>
+              </w:rPr>
+              <w:t>3</w:t>
             </w:r>
           </w:p>
         </w:tc>
@@ -492,18 +562,21 @@
             <w:pPr>
               <w:rPr>
                 <w:rStyle w:val="Hyperlink"/>
-                <w:rFonts w:ascii="Arial" w:hAnsi="Arial" w:cs="Arial"/>
-                <w:sz w:val="20"/>
-                <w:szCs w:val="20"/>
+                <w:rFonts w:cstheme="minorHAnsi"/>
+                <w:color w:val="auto"/>
                 <w:highlight w:val="yellow"/>
+                <w:u w:val="none"/>
               </w:rPr>
             </w:pPr>
             <w:hyperlink r:id="rId12" w:history="1">
               <w:r>
                 <w:rPr>
                   <w:rStyle w:val="Hyperlink"/>
+                  <w:rFonts w:cstheme="minorHAnsi"/>
+                  <w:color w:val="auto"/>
+                  <w:u w:val="none"/>
                 </w:rPr>
-                <w:t>D-TRO/DTRO-v3.2.2_xmi2_1.xml at main · department-for-transport-public/D-TRO (github.com)</w:t>
+                <w:t>https://github.com/department-for-transport-public/D-TRO/blob/main/DTRO-v3.2.3_xmi2_1.xml</w:t>
               </w:r>
             </w:hyperlink>
           </w:p>
@@ -575,7 +648,19 @@
               <w:rPr>
                 <w:rFonts w:ascii="Arial" w:hAnsi="Arial" w:cs="Arial"/>
               </w:rPr>
-              <w:t>1.0 (for Release 3.2.2)</w:t>
+              <w:t>1.0 (for Release 3.2.</w:t>
+            </w:r>
+            <w:r>
+              <w:rPr>
+                <w:rFonts w:ascii="Arial" w:hAnsi="Arial" w:cs="Arial"/>
+              </w:rPr>
+              <w:t>3</w:t>
+            </w:r>
+            <w:r>
+              <w:rPr>
+                <w:rFonts w:ascii="Arial" w:hAnsi="Arial" w:cs="Arial"/>
+              </w:rPr>
+              <w:t>)</w:t>
             </w:r>
           </w:p>
         </w:tc>
@@ -591,18 +676,21 @@
             <w:pPr>
               <w:rPr>
                 <w:rStyle w:val="Hyperlink"/>
-                <w:rFonts w:ascii="Arial" w:hAnsi="Arial" w:cs="Arial"/>
-                <w:sz w:val="20"/>
-                <w:szCs w:val="20"/>
+                <w:rFonts w:cstheme="minorHAnsi"/>
+                <w:color w:val="auto"/>
                 <w:highlight w:val="yellow"/>
+                <w:u w:val="none"/>
               </w:rPr>
             </w:pPr>
             <w:hyperlink r:id="rId13" w:history="1">
               <w:r>
                 <w:rPr>
                   <w:rStyle w:val="Hyperlink"/>
+                  <w:rFonts w:cstheme="minorHAnsi"/>
+                  <w:color w:val="auto"/>
+                  <w:u w:val="none"/>
                 </w:rPr>
-                <w:t>D-TRO/Beta-01-DfT-D-TRO-Data Model-User Guide-3.2.2_v1.0.pdf at main · department-for-transport-public/D-TRO (github.com)</w:t>
+                <w:t>https://github.com/department-for-transport-public/D-TRO/blob/main/Beta-01-DfT-D-TRO-Data%20Model-User%20Guide-3.2.3_v1.0.pdf</w:t>
               </w:r>
             </w:hyperlink>
           </w:p>
@@ -681,19 +769,13 @@
               <w:rPr>
                 <w:rFonts w:ascii="Arial" w:hAnsi="Arial" w:cs="Arial"/>
               </w:rPr>
-              <w:t>Release 3.2.1</w:t>
-            </w:r>
-            <w:r>
-              <w:rPr>
-                <w:rFonts w:ascii="Arial" w:hAnsi="Arial" w:cs="Arial"/>
-              </w:rPr>
-              <w:t xml:space="preserve"> &amp; 3.2.2</w:t>
-            </w:r>
-            <w:r>
-              <w:rPr>
-                <w:rFonts w:ascii="Arial" w:hAnsi="Arial" w:cs="Arial"/>
-              </w:rPr>
-              <w:t>)</w:t>
+              <w:t>Release 3.2.</w:t>
+            </w:r>
+            <w:r>
+              <w:rPr>
+                <w:rFonts w:ascii="Arial" w:hAnsi="Arial" w:cs="Arial"/>
+              </w:rPr>
+              <w:t>3)</w:t>
             </w:r>
           </w:p>
           <w:p>
@@ -716,19 +798,36 @@
             <w:pPr>
               <w:rPr>
                 <w:rStyle w:val="Hyperlink"/>
-                <w:rFonts w:ascii="Arial" w:hAnsi="Arial" w:cs="Arial"/>
-                <w:sz w:val="20"/>
-                <w:szCs w:val="20"/>
-              </w:rPr>
-            </w:pPr>
-            <w:hyperlink r:id="rId14" w:history="1">
-              <w:r>
-                <w:rPr>
-                  <w:rStyle w:val="Hyperlink"/>
-                </w:rPr>
-                <w:t>D-TRO/Beta-01-DfT-D-TRO-ICD for Consumers_v2.0.pdf at main · department-for-transport-public/D-TRO (github.com)</w:t>
-              </w:r>
-            </w:hyperlink>
+                <w:rFonts w:cstheme="minorHAnsi"/>
+                <w:color w:val="auto"/>
+                <w:u w:val="none"/>
+              </w:rPr>
+            </w:pPr>
+            <w:r>
+              <w:rPr>
+                <w:rFonts w:cstheme="minorHAnsi"/>
+              </w:rPr>
+              <w:t xml:space="preserve">(to be released w. </w:t>
+            </w:r>
+            <w:r>
+              <w:rPr>
+                <w:rFonts w:cstheme="minorHAnsi"/>
+              </w:rPr>
+              <w:t>7</w:t>
+            </w:r>
+            <w:r>
+              <w:rPr>
+                <w:rFonts w:cstheme="minorHAnsi"/>
+                <w:vertAlign w:val="superscript"/>
+              </w:rPr>
+              <w:t>th</w:t>
+            </w:r>
+            <w:r>
+              <w:rPr>
+                <w:rFonts w:cstheme="minorHAnsi"/>
+              </w:rPr>
+              <w:t xml:space="preserve"> Oct)</w:t>
+            </w:r>
           </w:p>
         </w:tc>
       </w:tr>
@@ -805,25 +904,13 @@
               <w:rPr>
                 <w:rFonts w:ascii="Arial" w:hAnsi="Arial" w:cs="Arial"/>
               </w:rPr>
-              <w:t>Release 3.2.1</w:t>
-            </w:r>
-            <w:r>
-              <w:rPr>
-                <w:rFonts w:ascii="Arial" w:hAnsi="Arial" w:cs="Arial"/>
-              </w:rPr>
-              <w:t xml:space="preserve"> &amp; 3.</w:t>
-            </w:r>
-            <w:r>
-              <w:rPr>
-                <w:rFonts w:ascii="Arial" w:hAnsi="Arial" w:cs="Arial"/>
-              </w:rPr>
-              <w:t>2</w:t>
-            </w:r>
-            <w:r>
-              <w:rPr>
-                <w:rFonts w:ascii="Arial" w:hAnsi="Arial" w:cs="Arial"/>
-              </w:rPr>
-              <w:t>.2)</w:t>
+              <w:t>Release 3.2.</w:t>
+            </w:r>
+            <w:r>
+              <w:rPr>
+                <w:rFonts w:ascii="Arial" w:hAnsi="Arial" w:cs="Arial"/>
+              </w:rPr>
+              <w:t>3)</w:t>
             </w:r>
           </w:p>
           <w:p>
@@ -846,19 +933,30 @@
             <w:pPr>
               <w:rPr>
                 <w:rStyle w:val="Hyperlink"/>
-                <w:rFonts w:ascii="Arial" w:hAnsi="Arial" w:cs="Arial"/>
-                <w:sz w:val="20"/>
-                <w:szCs w:val="20"/>
-              </w:rPr>
-            </w:pPr>
-            <w:hyperlink r:id="rId15" w:history="1">
-              <w:r>
-                <w:rPr>
-                  <w:rStyle w:val="Hyperlink"/>
-                </w:rPr>
-                <w:t>D-TRO/Beta-01-DfT-D-TRO-ICD for Publishers-TRA-DSP_v2.0.pdf at main · department-for-transport-public/D-TRO (github.com)</w:t>
-              </w:r>
-            </w:hyperlink>
+                <w:rFonts w:cstheme="minorHAnsi"/>
+                <w:color w:val="auto"/>
+                <w:u w:val="none"/>
+              </w:rPr>
+            </w:pPr>
+            <w:r>
+              <w:rPr>
+                <w:rFonts w:cstheme="minorHAnsi"/>
+              </w:rPr>
+              <w:t>(to be released w. 7</w:t>
+            </w:r>
+            <w:r>
+              <w:rPr>
+                <w:rFonts w:cstheme="minorHAnsi"/>
+                <w:vertAlign w:val="superscript"/>
+              </w:rPr>
+              <w:t>th</w:t>
+            </w:r>
+            <w:r>
+              <w:rPr>
+                <w:rFonts w:cstheme="minorHAnsi"/>
+              </w:rPr>
+              <w:t xml:space="preserve"> Oct)</w:t>
+            </w:r>
           </w:p>
         </w:tc>
       </w:tr>
@@ -917,7 +1015,13 @@
               <w:rPr>
                 <w:rFonts w:ascii="Arial" w:hAnsi="Arial" w:cs="Arial"/>
               </w:rPr>
-              <w:t>, v1.0</w:t>
+              <w:t>, v</w:t>
+            </w:r>
+            <w:r>
+              <w:rPr>
+                <w:rFonts w:ascii="Arial" w:hAnsi="Arial" w:cs="Arial"/>
+              </w:rPr>
+              <w:t>3.2.3</w:t>
             </w:r>
           </w:p>
         </w:tc>
@@ -945,25 +1049,19 @@
               <w:rPr>
                 <w:rFonts w:ascii="Arial" w:hAnsi="Arial" w:cs="Arial"/>
               </w:rPr>
-              <w:t>Release 3.2.0</w:t>
-            </w:r>
-            <w:r>
-              <w:rPr>
-                <w:rFonts w:ascii="Arial" w:hAnsi="Arial" w:cs="Arial"/>
-              </w:rPr>
-              <w:t>, 3.2.1</w:t>
-            </w:r>
-            <w:r>
-              <w:rPr>
-                <w:rFonts w:ascii="Arial" w:hAnsi="Arial" w:cs="Arial"/>
-              </w:rPr>
-              <w:t xml:space="preserve">, </w:t>
-            </w:r>
-            <w:r>
-              <w:rPr>
-                <w:rFonts w:ascii="Arial" w:hAnsi="Arial" w:cs="Arial"/>
-              </w:rPr>
-              <w:t>3.2.2)</w:t>
+              <w:t xml:space="preserve">Release </w:t>
+            </w:r>
+            <w:r>
+              <w:rPr>
+                <w:rFonts w:ascii="Arial" w:hAnsi="Arial" w:cs="Arial"/>
+              </w:rPr>
+              <w:t>3.2.3</w:t>
+            </w:r>
+            <w:r>
+              <w:rPr>
+                <w:rFonts w:ascii="Arial" w:hAnsi="Arial" w:cs="Arial"/>
+              </w:rPr>
+              <w:t>)</w:t>
             </w:r>
           </w:p>
           <w:p>
@@ -985,17 +1083,18 @@
           <w:p>
             <w:pPr>
               <w:rPr>
-                <w:rFonts w:ascii="Arial" w:hAnsi="Arial" w:cs="Arial"/>
-                <w:sz w:val="20"/>
-                <w:szCs w:val="20"/>
-              </w:rPr>
-            </w:pPr>
-            <w:hyperlink r:id="rId16" w:history="1">
+                <w:rFonts w:cstheme="minorHAnsi"/>
+              </w:rPr>
+            </w:pPr>
+            <w:hyperlink r:id="rId14" w:history="1">
               <w:r>
                 <w:rPr>
                   <w:rStyle w:val="Hyperlink"/>
+                  <w:rFonts w:cstheme="minorHAnsi"/>
+                  <w:color w:val="auto"/>
+                  <w:u w:val="none"/>
                 </w:rPr>
-                <w:t>D-TRO/Beta-01-DfT-D-TRO-Validation rules-v1.0.pdf at main · department-for-transport-public/D-TRO (github.com)</w:t>
+                <w:t>https://github.com/department-for-transport-public/D-TRO/blob/main/Beta-01-DfT-D-TRO-Validation%20rules-v3.2.3.pdf</w:t>
               </w:r>
             </w:hyperlink>
           </w:p>
@@ -1049,7 +1148,13 @@
               <w:rPr>
                 <w:rFonts w:ascii="Arial" w:hAnsi="Arial" w:cs="Arial"/>
               </w:rPr>
-              <w:t>D-TRO JSON schema release 3.2.2</w:t>
+              <w:t>D-TRO JSON schema release 3.2.</w:t>
+            </w:r>
+            <w:r>
+              <w:rPr>
+                <w:rFonts w:ascii="Arial" w:hAnsi="Arial" w:cs="Arial"/>
+              </w:rPr>
+              <w:t>3</w:t>
             </w:r>
           </w:p>
         </w:tc>
@@ -1071,7 +1176,13 @@
               <w:rPr>
                 <w:rFonts w:ascii="Arial" w:hAnsi="Arial" w:cs="Arial"/>
               </w:rPr>
-              <w:t>Release 3.2.2</w:t>
+              <w:t>Release 3.2.</w:t>
+            </w:r>
+            <w:r>
+              <w:rPr>
+                <w:rFonts w:ascii="Arial" w:hAnsi="Arial" w:cs="Arial"/>
+              </w:rPr>
+              <w:t>3</w:t>
             </w:r>
           </w:p>
         </w:tc>
@@ -1086,17 +1197,18 @@
           <w:p>
             <w:pPr>
               <w:rPr>
-                <w:rFonts w:ascii="Arial" w:hAnsi="Arial" w:cs="Arial"/>
-                <w:sz w:val="20"/>
-                <w:szCs w:val="20"/>
-              </w:rPr>
-            </w:pPr>
-            <w:hyperlink r:id="rId17" w:history="1">
+                <w:rFonts w:cstheme="minorHAnsi"/>
+              </w:rPr>
+            </w:pPr>
+            <w:hyperlink r:id="rId15" w:history="1">
               <w:r>
                 <w:rPr>
                   <w:rStyle w:val="Hyperlink"/>
+                  <w:rFonts w:cstheme="minorHAnsi"/>
+                  <w:color w:val="auto"/>
+                  <w:u w:val="none"/>
                 </w:rPr>
-                <w:t>D-TRO/DTRO-v3.2.2.json at main · department-for-transport-public/D-TRO (github.com)</w:t>
+                <w:t>https://github.com/department-for-transport-public/D-TRO/blob/main/DTRO-v3.2.3.json</w:t>
               </w:r>
             </w:hyperlink>
           </w:p>
@@ -1147,14 +1259,28 @@
               <w:rPr>
                 <w:rFonts w:ascii="Arial" w:hAnsi="Arial" w:cs="Arial"/>
               </w:rPr>
-              <w:t>Several JSON sample files</w:t>
-            </w:r>
-            <w:r>
-              <w:rPr>
-                <w:rFonts w:ascii="Arial" w:hAnsi="Arial" w:cs="Arial"/>
-              </w:rPr>
-              <w:t>, with filename “JSON-example-????-dtro-3.2.2</w:t>
-            </w:r>
+              <w:t>Several JSON sample files, with filename “JSON-</w:t>
+            </w:r>
+            <w:r>
+              <w:rPr>
+                <w:rFonts w:ascii="Arial" w:hAnsi="Arial" w:cs="Arial"/>
+              </w:rPr>
+              <w:t>3.2.3-</w:t>
+            </w:r>
+            <w:r>
+              <w:rPr>
+                <w:rFonts w:ascii="Arial" w:hAnsi="Arial" w:cs="Arial"/>
+              </w:rPr>
+              <w:t>example-????-</w:t>
+            </w:r>
+            <w:proofErr w:type="spellStart"/>
+            <w:r>
+              <w:rPr>
+                <w:rFonts w:ascii="Arial" w:hAnsi="Arial" w:cs="Arial"/>
+              </w:rPr>
+              <w:t>dtro</w:t>
+            </w:r>
+            <w:proofErr w:type="spellEnd"/>
             <w:r>
               <w:rPr>
                 <w:rFonts w:ascii="Arial" w:hAnsi="Arial" w:cs="Arial"/>
@@ -1181,7 +1307,13 @@
               <w:rPr>
                 <w:rFonts w:ascii="Arial" w:hAnsi="Arial" w:cs="Arial"/>
               </w:rPr>
-              <w:t>Release 3.2.2</w:t>
+              <w:t>Release 3.2.</w:t>
+            </w:r>
+            <w:r>
+              <w:rPr>
+                <w:rFonts w:ascii="Arial" w:hAnsi="Arial" w:cs="Arial"/>
+              </w:rPr>
+              <w:t>3</w:t>
             </w:r>
           </w:p>
         </w:tc>
@@ -1196,65 +1328,33 @@
           <w:p>
             <w:pPr>
               <w:spacing w:after="60"/>
-            </w:pPr>
-            <w:hyperlink r:id="rId18" w:history="1">
+              <w:rPr>
+                <w:rFonts w:cstheme="minorHAnsi"/>
+              </w:rPr>
+            </w:pPr>
+            <w:r>
+              <w:rPr>
+                <w:rFonts w:cstheme="minorHAnsi"/>
+              </w:rPr>
+              <w:t>Example:</w:t>
+            </w:r>
+          </w:p>
+          <w:p>
+            <w:pPr>
+              <w:spacing w:after="60"/>
+              <w:rPr>
+                <w:rFonts w:cstheme="minorHAnsi"/>
+              </w:rPr>
+            </w:pPr>
+            <w:hyperlink r:id="rId16" w:history="1">
               <w:r>
                 <w:rPr>
                   <w:rStyle w:val="Hyperlink"/>
+                  <w:rFonts w:cstheme="minorHAnsi"/>
+                  <w:color w:val="auto"/>
+                  <w:u w:val="none"/>
                 </w:rPr>
-                <w:t>D-TRO/JSON-example-fullAmendment-dtro-3.2.2.json at main · department-for-transport-public/D-TRO (github.com)</w:t>
-              </w:r>
-            </w:hyperlink>
-          </w:p>
-          <w:p>
-            <w:pPr>
-              <w:spacing w:after="60"/>
-            </w:pPr>
-            <w:hyperlink r:id="rId19" w:history="1">
-              <w:r>
-                <w:rPr>
-                  <w:rStyle w:val="Hyperlink"/>
-                </w:rPr>
-                <w:t>D-TRO/JSON-example-fullRevoke-dtro-3.2.2.json at main · department-for-transport-public/D-TRO (github.com)</w:t>
-              </w:r>
-            </w:hyperlink>
-          </w:p>
-          <w:p>
-            <w:pPr>
-              <w:spacing w:after="60"/>
-            </w:pPr>
-            <w:hyperlink r:id="rId20" w:history="1">
-              <w:r>
-                <w:rPr>
-                  <w:rStyle w:val="Hyperlink"/>
-                </w:rPr>
-                <w:t>D-TRO/JSON-example-new-dtro-3.2.2.json at main · department-for-transport-public/D-TRO (github.com)</w:t>
-              </w:r>
-            </w:hyperlink>
-          </w:p>
-          <w:p>
-            <w:pPr>
-              <w:spacing w:after="60"/>
-            </w:pPr>
-            <w:hyperlink r:id="rId21" w:history="1">
-              <w:r>
-                <w:rPr>
-                  <w:rStyle w:val="Hyperlink"/>
-                </w:rPr>
-                <w:t>D-TRO/JSON-example-partialAmendment-dtro-3.2.2.json at main · department-for-transport-public/D-TRO (github.com)</w:t>
-              </w:r>
-            </w:hyperlink>
-          </w:p>
-          <w:p>
-            <w:pPr>
-              <w:spacing w:after="60"/>
-            </w:pPr>
-            <w:hyperlink r:id="rId22" w:history="1">
-              <w:r>
-                <w:rPr>
-                  <w:rStyle w:val="Hyperlink"/>
-                </w:rPr>
-                <w:t>D-TRO/JSON-example-partialRevoke-dtro-3.2.2.json at main · department-for-transport-public/D-TRO (github.com)</w:t>
+                <w:t>https://github.com/department-for-transport-public/D-TRO/blob/main/JSON-3.2.3-example-directed-linear-dtro.json</w:t>
               </w:r>
             </w:hyperlink>
           </w:p>
@@ -1279,7 +1379,1263 @@
           <w:sz w:val="28"/>
           <w:szCs w:val="28"/>
         </w:rPr>
+        <w:br w:type="page"/>
+      </w:r>
+      <w:r>
+        <w:rPr>
+          <w:rFonts w:ascii="Arial" w:hAnsi="Arial" w:cs="Arial"/>
+          <w:b/>
+          <w:bCs/>
+          <w:sz w:val="28"/>
+          <w:szCs w:val="28"/>
+        </w:rPr>
         <w:lastRenderedPageBreak/>
+        <w:t>Release: 3.2.2</w:t>
+      </w:r>
+      <w:r>
+        <w:rPr>
+          <w:rFonts w:ascii="Arial" w:hAnsi="Arial" w:cs="Arial"/>
+          <w:b/>
+          <w:bCs/>
+          <w:sz w:val="28"/>
+          <w:szCs w:val="28"/>
+        </w:rPr>
+        <w:t xml:space="preserve"> </w:t>
+      </w:r>
+      <w:r>
+        <w:rPr>
+          <w:rFonts w:ascii="Arial" w:hAnsi="Arial" w:cs="Arial"/>
+          <w:b/>
+          <w:bCs/>
+          <w:sz w:val="28"/>
+          <w:szCs w:val="28"/>
+        </w:rPr>
+        <w:t>(Deprecated)</w:t>
+      </w:r>
+    </w:p>
+    <w:p>
+      <w:pPr>
+        <w:rPr>
+          <w:rFonts w:ascii="Arial" w:hAnsi="Arial" w:cs="Arial"/>
+          <w:sz w:val="24"/>
+          <w:szCs w:val="24"/>
+        </w:rPr>
+      </w:pPr>
+      <w:r>
+        <w:rPr>
+          <w:rFonts w:ascii="Arial" w:hAnsi="Arial" w:cs="Arial"/>
+          <w:sz w:val="24"/>
+          <w:szCs w:val="24"/>
+        </w:rPr>
+        <w:t>The following documents and artefacts form part of this release.</w:t>
+      </w:r>
+    </w:p>
+    <w:tbl>
+      <w:tblPr>
+        <w:tblStyle w:val="TableGrid"/>
+        <w:tblW w:w="0" w:type="auto"/>
+        <w:tblLook w:val="04A0" w:firstRow="1" w:lastRow="0" w:firstColumn="1" w:lastColumn="0" w:noHBand="0" w:noVBand="1"/>
+      </w:tblPr>
+      <w:tblGrid>
+        <w:gridCol w:w="2355"/>
+        <w:gridCol w:w="4019"/>
+        <w:gridCol w:w="1985"/>
+        <w:gridCol w:w="5589"/>
+      </w:tblGrid>
+      <w:tr>
+        <w:trPr>
+          <w:cantSplit/>
+          <w:tblHeader/>
+        </w:trPr>
+        <w:tc>
+          <w:tcPr>
+            <w:tcW w:w="2355" w:type="dxa"/>
+            <w:tcMar>
+              <w:top w:w="57" w:type="dxa"/>
+              <w:bottom w:w="57" w:type="dxa"/>
+            </w:tcMar>
+          </w:tcPr>
+          <w:p>
+            <w:pPr>
+              <w:rPr>
+                <w:rFonts w:ascii="Arial" w:hAnsi="Arial" w:cs="Arial"/>
+                <w:b/>
+                <w:bCs/>
+                <w:sz w:val="24"/>
+                <w:szCs w:val="24"/>
+              </w:rPr>
+            </w:pPr>
+            <w:r>
+              <w:rPr>
+                <w:rFonts w:ascii="Arial" w:hAnsi="Arial" w:cs="Arial"/>
+                <w:b/>
+                <w:bCs/>
+                <w:sz w:val="24"/>
+                <w:szCs w:val="24"/>
+              </w:rPr>
+              <w:t>Item</w:t>
+            </w:r>
+          </w:p>
+        </w:tc>
+        <w:tc>
+          <w:tcPr>
+            <w:tcW w:w="4019" w:type="dxa"/>
+            <w:tcMar>
+              <w:top w:w="57" w:type="dxa"/>
+              <w:bottom w:w="57" w:type="dxa"/>
+            </w:tcMar>
+          </w:tcPr>
+          <w:p>
+            <w:pPr>
+              <w:rPr>
+                <w:rFonts w:ascii="Arial" w:hAnsi="Arial" w:cs="Arial"/>
+                <w:b/>
+                <w:bCs/>
+                <w:sz w:val="24"/>
+                <w:szCs w:val="24"/>
+              </w:rPr>
+            </w:pPr>
+            <w:r>
+              <w:rPr>
+                <w:rFonts w:ascii="Arial" w:hAnsi="Arial" w:cs="Arial"/>
+                <w:b/>
+                <w:bCs/>
+                <w:sz w:val="24"/>
+                <w:szCs w:val="24"/>
+              </w:rPr>
+              <w:t>Description</w:t>
+            </w:r>
+          </w:p>
+        </w:tc>
+        <w:tc>
+          <w:tcPr>
+            <w:tcW w:w="1985" w:type="dxa"/>
+            <w:tcMar>
+              <w:top w:w="57" w:type="dxa"/>
+              <w:bottom w:w="57" w:type="dxa"/>
+            </w:tcMar>
+          </w:tcPr>
+          <w:p>
+            <w:pPr>
+              <w:rPr>
+                <w:rFonts w:ascii="Arial" w:hAnsi="Arial" w:cs="Arial"/>
+                <w:b/>
+                <w:bCs/>
+                <w:sz w:val="24"/>
+                <w:szCs w:val="24"/>
+              </w:rPr>
+            </w:pPr>
+            <w:r>
+              <w:rPr>
+                <w:rFonts w:ascii="Arial" w:hAnsi="Arial" w:cs="Arial"/>
+                <w:b/>
+                <w:bCs/>
+                <w:sz w:val="24"/>
+                <w:szCs w:val="24"/>
+              </w:rPr>
+              <w:t>Version</w:t>
+            </w:r>
+          </w:p>
+        </w:tc>
+        <w:tc>
+          <w:tcPr>
+            <w:tcW w:w="5589" w:type="dxa"/>
+            <w:tcMar>
+              <w:top w:w="57" w:type="dxa"/>
+              <w:bottom w:w="57" w:type="dxa"/>
+            </w:tcMar>
+          </w:tcPr>
+          <w:p>
+            <w:pPr>
+              <w:rPr>
+                <w:rFonts w:ascii="Arial" w:hAnsi="Arial" w:cs="Arial"/>
+                <w:b/>
+                <w:bCs/>
+                <w:sz w:val="24"/>
+                <w:szCs w:val="24"/>
+              </w:rPr>
+            </w:pPr>
+            <w:r>
+              <w:rPr>
+                <w:rFonts w:ascii="Arial" w:hAnsi="Arial" w:cs="Arial"/>
+                <w:b/>
+                <w:bCs/>
+                <w:sz w:val="24"/>
+                <w:szCs w:val="24"/>
+              </w:rPr>
+              <w:t>Locator</w:t>
+            </w:r>
+          </w:p>
+        </w:tc>
+      </w:tr>
+      <w:tr>
+        <w:trPr>
+          <w:cantSplit/>
+        </w:trPr>
+        <w:tc>
+          <w:tcPr>
+            <w:tcW w:w="2355" w:type="dxa"/>
+            <w:tcMar>
+              <w:top w:w="57" w:type="dxa"/>
+              <w:bottom w:w="57" w:type="dxa"/>
+            </w:tcMar>
+          </w:tcPr>
+          <w:p>
+            <w:pPr>
+              <w:rPr>
+                <w:rFonts w:ascii="Arial" w:hAnsi="Arial" w:cs="Arial"/>
+              </w:rPr>
+            </w:pPr>
+            <w:r>
+              <w:rPr>
+                <w:rFonts w:ascii="Arial" w:hAnsi="Arial" w:cs="Arial"/>
+              </w:rPr>
+              <w:t>Data Model (QEA)</w:t>
+            </w:r>
+          </w:p>
+        </w:tc>
+        <w:tc>
+          <w:tcPr>
+            <w:tcW w:w="4019" w:type="dxa"/>
+            <w:tcMar>
+              <w:top w:w="57" w:type="dxa"/>
+              <w:bottom w:w="57" w:type="dxa"/>
+            </w:tcMar>
+          </w:tcPr>
+          <w:p>
+            <w:pPr>
+              <w:rPr>
+                <w:rFonts w:ascii="Arial" w:hAnsi="Arial" w:cs="Arial"/>
+              </w:rPr>
+            </w:pPr>
+            <w:r>
+              <w:rPr>
+                <w:rFonts w:ascii="Arial" w:hAnsi="Arial" w:cs="Arial"/>
+              </w:rPr>
+              <w:t>Enterprise Architect (QEA) file of the D-TRO Data Model release 3.2.2</w:t>
+            </w:r>
+          </w:p>
+        </w:tc>
+        <w:tc>
+          <w:tcPr>
+            <w:tcW w:w="1985" w:type="dxa"/>
+            <w:tcMar>
+              <w:top w:w="57" w:type="dxa"/>
+              <w:bottom w:w="57" w:type="dxa"/>
+            </w:tcMar>
+          </w:tcPr>
+          <w:p>
+            <w:pPr>
+              <w:rPr>
+                <w:rFonts w:ascii="Arial" w:hAnsi="Arial" w:cs="Arial"/>
+              </w:rPr>
+            </w:pPr>
+            <w:r>
+              <w:rPr>
+                <w:rFonts w:ascii="Arial" w:hAnsi="Arial" w:cs="Arial"/>
+              </w:rPr>
+              <w:t>Release 3.2.2</w:t>
+            </w:r>
+          </w:p>
+        </w:tc>
+        <w:tc>
+          <w:tcPr>
+            <w:tcW w:w="5589" w:type="dxa"/>
+            <w:tcMar>
+              <w:top w:w="57" w:type="dxa"/>
+              <w:bottom w:w="57" w:type="dxa"/>
+            </w:tcMar>
+          </w:tcPr>
+          <w:p>
+            <w:pPr>
+              <w:rPr>
+                <w:rStyle w:val="Hyperlink"/>
+                <w:rFonts w:ascii="Arial" w:hAnsi="Arial" w:cs="Arial"/>
+                <w:sz w:val="20"/>
+                <w:szCs w:val="20"/>
+                <w:highlight w:val="yellow"/>
+              </w:rPr>
+            </w:pPr>
+            <w:hyperlink r:id="rId17" w:history="1">
+              <w:r>
+                <w:rPr>
+                  <w:rStyle w:val="Hyperlink"/>
+                </w:rPr>
+                <w:t>D-TRO/DTRO-v3.2.2.qea at main · department-for-transport-public/D-TRO (github.com)</w:t>
+              </w:r>
+            </w:hyperlink>
+          </w:p>
+        </w:tc>
+      </w:tr>
+      <w:tr>
+        <w:trPr>
+          <w:cantSplit/>
+        </w:trPr>
+        <w:tc>
+          <w:tcPr>
+            <w:tcW w:w="2355" w:type="dxa"/>
+            <w:tcMar>
+              <w:top w:w="57" w:type="dxa"/>
+              <w:bottom w:w="57" w:type="dxa"/>
+            </w:tcMar>
+          </w:tcPr>
+          <w:p>
+            <w:pPr>
+              <w:rPr>
+                <w:rFonts w:ascii="Arial" w:hAnsi="Arial" w:cs="Arial"/>
+              </w:rPr>
+            </w:pPr>
+            <w:r>
+              <w:rPr>
+                <w:rFonts w:ascii="Arial" w:hAnsi="Arial" w:cs="Arial"/>
+              </w:rPr>
+              <w:t>Data Model (XMI)</w:t>
+            </w:r>
+          </w:p>
+        </w:tc>
+        <w:tc>
+          <w:tcPr>
+            <w:tcW w:w="4019" w:type="dxa"/>
+            <w:tcMar>
+              <w:top w:w="57" w:type="dxa"/>
+              <w:bottom w:w="57" w:type="dxa"/>
+            </w:tcMar>
+          </w:tcPr>
+          <w:p>
+            <w:pPr>
+              <w:rPr>
+                <w:rFonts w:ascii="Arial" w:hAnsi="Arial" w:cs="Arial"/>
+              </w:rPr>
+            </w:pPr>
+            <w:r>
+              <w:rPr>
+                <w:rFonts w:ascii="Arial" w:hAnsi="Arial" w:cs="Arial"/>
+              </w:rPr>
+              <w:t>XMI extract of the D-TRO Data Model release 3.2.2 – XMI 1.0</w:t>
+            </w:r>
+          </w:p>
+        </w:tc>
+        <w:tc>
+          <w:tcPr>
+            <w:tcW w:w="1985" w:type="dxa"/>
+            <w:tcMar>
+              <w:top w:w="57" w:type="dxa"/>
+              <w:bottom w:w="57" w:type="dxa"/>
+            </w:tcMar>
+          </w:tcPr>
+          <w:p>
+            <w:pPr>
+              <w:rPr>
+                <w:rFonts w:ascii="Arial" w:hAnsi="Arial" w:cs="Arial"/>
+              </w:rPr>
+            </w:pPr>
+            <w:r>
+              <w:rPr>
+                <w:rFonts w:ascii="Arial" w:hAnsi="Arial" w:cs="Arial"/>
+              </w:rPr>
+              <w:t>Release 3.2.2</w:t>
+            </w:r>
+          </w:p>
+        </w:tc>
+        <w:tc>
+          <w:tcPr>
+            <w:tcW w:w="5589" w:type="dxa"/>
+            <w:tcMar>
+              <w:top w:w="57" w:type="dxa"/>
+              <w:bottom w:w="57" w:type="dxa"/>
+            </w:tcMar>
+          </w:tcPr>
+          <w:p>
+            <w:pPr>
+              <w:rPr>
+                <w:rStyle w:val="Hyperlink"/>
+                <w:rFonts w:ascii="Arial" w:hAnsi="Arial" w:cs="Arial"/>
+                <w:sz w:val="20"/>
+                <w:szCs w:val="20"/>
+                <w:highlight w:val="yellow"/>
+              </w:rPr>
+            </w:pPr>
+            <w:hyperlink r:id="rId18" w:history="1">
+              <w:r>
+                <w:rPr>
+                  <w:rStyle w:val="Hyperlink"/>
+                </w:rPr>
+                <w:t>D-TRO/DTRO-v3.2.2_xmi1_0.xml at main · department-for-transport-public/D-TRO (github.com)</w:t>
+              </w:r>
+            </w:hyperlink>
+          </w:p>
+        </w:tc>
+      </w:tr>
+      <w:tr>
+        <w:trPr>
+          <w:cantSplit/>
+        </w:trPr>
+        <w:tc>
+          <w:tcPr>
+            <w:tcW w:w="2355" w:type="dxa"/>
+            <w:tcMar>
+              <w:top w:w="57" w:type="dxa"/>
+              <w:bottom w:w="57" w:type="dxa"/>
+            </w:tcMar>
+          </w:tcPr>
+          <w:p>
+            <w:pPr>
+              <w:rPr>
+                <w:rFonts w:ascii="Arial" w:hAnsi="Arial" w:cs="Arial"/>
+              </w:rPr>
+            </w:pPr>
+            <w:r>
+              <w:rPr>
+                <w:rFonts w:ascii="Arial" w:hAnsi="Arial" w:cs="Arial"/>
+              </w:rPr>
+              <w:t>Data Model (XMI)</w:t>
+            </w:r>
+          </w:p>
+        </w:tc>
+        <w:tc>
+          <w:tcPr>
+            <w:tcW w:w="4019" w:type="dxa"/>
+            <w:tcMar>
+              <w:top w:w="57" w:type="dxa"/>
+              <w:bottom w:w="57" w:type="dxa"/>
+            </w:tcMar>
+          </w:tcPr>
+          <w:p>
+            <w:pPr>
+              <w:rPr>
+                <w:rFonts w:ascii="Arial" w:hAnsi="Arial" w:cs="Arial"/>
+              </w:rPr>
+            </w:pPr>
+            <w:r>
+              <w:rPr>
+                <w:rFonts w:ascii="Arial" w:hAnsi="Arial" w:cs="Arial"/>
+              </w:rPr>
+              <w:t>XMI extract of the D-TRO Data Model release 3.2.2 – XMI 2.1</w:t>
+            </w:r>
+          </w:p>
+        </w:tc>
+        <w:tc>
+          <w:tcPr>
+            <w:tcW w:w="1985" w:type="dxa"/>
+            <w:tcMar>
+              <w:top w:w="57" w:type="dxa"/>
+              <w:bottom w:w="57" w:type="dxa"/>
+            </w:tcMar>
+          </w:tcPr>
+          <w:p>
+            <w:pPr>
+              <w:rPr>
+                <w:rFonts w:ascii="Arial" w:hAnsi="Arial" w:cs="Arial"/>
+              </w:rPr>
+            </w:pPr>
+            <w:r>
+              <w:rPr>
+                <w:rFonts w:ascii="Arial" w:hAnsi="Arial" w:cs="Arial"/>
+              </w:rPr>
+              <w:t>Release 3.2.2</w:t>
+            </w:r>
+          </w:p>
+        </w:tc>
+        <w:tc>
+          <w:tcPr>
+            <w:tcW w:w="5589" w:type="dxa"/>
+            <w:tcMar>
+              <w:top w:w="57" w:type="dxa"/>
+              <w:bottom w:w="57" w:type="dxa"/>
+            </w:tcMar>
+          </w:tcPr>
+          <w:p>
+            <w:pPr>
+              <w:rPr>
+                <w:rStyle w:val="Hyperlink"/>
+                <w:rFonts w:ascii="Arial" w:hAnsi="Arial" w:cs="Arial"/>
+                <w:sz w:val="20"/>
+                <w:szCs w:val="20"/>
+                <w:highlight w:val="yellow"/>
+              </w:rPr>
+            </w:pPr>
+            <w:hyperlink r:id="rId19" w:history="1">
+              <w:r>
+                <w:rPr>
+                  <w:rStyle w:val="Hyperlink"/>
+                </w:rPr>
+                <w:t>D-TRO/DTRO-v3.2.2_xmi2_1.xml at main · department-for-transport-public/D-TRO (github.com)</w:t>
+              </w:r>
+            </w:hyperlink>
+          </w:p>
+        </w:tc>
+      </w:tr>
+      <w:tr>
+        <w:trPr>
+          <w:cantSplit/>
+        </w:trPr>
+        <w:tc>
+          <w:tcPr>
+            <w:tcW w:w="2355" w:type="dxa"/>
+            <w:tcMar>
+              <w:top w:w="57" w:type="dxa"/>
+              <w:bottom w:w="57" w:type="dxa"/>
+            </w:tcMar>
+          </w:tcPr>
+          <w:p>
+            <w:pPr>
+              <w:rPr>
+                <w:rFonts w:ascii="Arial" w:hAnsi="Arial" w:cs="Arial"/>
+              </w:rPr>
+            </w:pPr>
+            <w:r>
+              <w:rPr>
+                <w:rFonts w:ascii="Arial" w:hAnsi="Arial" w:cs="Arial"/>
+              </w:rPr>
+              <w:t>Data Model User Guide</w:t>
+            </w:r>
+          </w:p>
+        </w:tc>
+        <w:tc>
+          <w:tcPr>
+            <w:tcW w:w="4019" w:type="dxa"/>
+            <w:tcMar>
+              <w:top w:w="57" w:type="dxa"/>
+              <w:bottom w:w="57" w:type="dxa"/>
+            </w:tcMar>
+          </w:tcPr>
+          <w:p>
+            <w:pPr>
+              <w:rPr>
+                <w:rFonts w:ascii="Arial" w:hAnsi="Arial" w:cs="Arial"/>
+              </w:rPr>
+            </w:pPr>
+            <w:r>
+              <w:rPr>
+                <w:rFonts w:ascii="Arial" w:hAnsi="Arial" w:cs="Arial"/>
+              </w:rPr>
+              <w:t xml:space="preserve">Document detailing the content and structure of the D-TRO Data Model </w:t>
+            </w:r>
+          </w:p>
+        </w:tc>
+        <w:tc>
+          <w:tcPr>
+            <w:tcW w:w="1985" w:type="dxa"/>
+            <w:tcMar>
+              <w:top w:w="57" w:type="dxa"/>
+              <w:bottom w:w="57" w:type="dxa"/>
+            </w:tcMar>
+          </w:tcPr>
+          <w:p>
+            <w:pPr>
+              <w:rPr>
+                <w:rFonts w:ascii="Arial" w:hAnsi="Arial" w:cs="Arial"/>
+              </w:rPr>
+            </w:pPr>
+            <w:r>
+              <w:rPr>
+                <w:rFonts w:ascii="Arial" w:hAnsi="Arial" w:cs="Arial"/>
+              </w:rPr>
+              <w:t>1.0 (for Release 3.2.2)</w:t>
+            </w:r>
+          </w:p>
+        </w:tc>
+        <w:tc>
+          <w:tcPr>
+            <w:tcW w:w="5589" w:type="dxa"/>
+            <w:tcMar>
+              <w:top w:w="57" w:type="dxa"/>
+              <w:bottom w:w="57" w:type="dxa"/>
+            </w:tcMar>
+          </w:tcPr>
+          <w:p>
+            <w:pPr>
+              <w:rPr>
+                <w:rStyle w:val="Hyperlink"/>
+                <w:rFonts w:ascii="Arial" w:hAnsi="Arial" w:cs="Arial"/>
+                <w:sz w:val="20"/>
+                <w:szCs w:val="20"/>
+                <w:highlight w:val="yellow"/>
+              </w:rPr>
+            </w:pPr>
+            <w:hyperlink r:id="rId20" w:history="1">
+              <w:r>
+                <w:rPr>
+                  <w:rStyle w:val="Hyperlink"/>
+                </w:rPr>
+                <w:t>D-TRO/Beta-01-DfT-D-TRO-Data Model-User Guide-3.2.2_v1.0.pdf at main · department-for-transport-public/D-TRO (github.com)</w:t>
+              </w:r>
+            </w:hyperlink>
+          </w:p>
+        </w:tc>
+      </w:tr>
+      <w:tr>
+        <w:trPr>
+          <w:cantSplit/>
+          <w:trHeight w:val="300"/>
+        </w:trPr>
+        <w:tc>
+          <w:tcPr>
+            <w:tcW w:w="2355" w:type="dxa"/>
+            <w:tcMar>
+              <w:top w:w="57" w:type="dxa"/>
+              <w:bottom w:w="57" w:type="dxa"/>
+            </w:tcMar>
+          </w:tcPr>
+          <w:p>
+            <w:pPr>
+              <w:rPr>
+                <w:rFonts w:ascii="Arial" w:hAnsi="Arial" w:cs="Arial"/>
+              </w:rPr>
+            </w:pPr>
+            <w:r>
+              <w:rPr>
+                <w:rFonts w:ascii="Arial" w:hAnsi="Arial" w:cs="Arial"/>
+              </w:rPr>
+              <w:t xml:space="preserve">Interface Control Document (Consumers) </w:t>
+            </w:r>
+          </w:p>
+        </w:tc>
+        <w:tc>
+          <w:tcPr>
+            <w:tcW w:w="4019" w:type="dxa"/>
+            <w:tcMar>
+              <w:top w:w="57" w:type="dxa"/>
+              <w:bottom w:w="57" w:type="dxa"/>
+            </w:tcMar>
+          </w:tcPr>
+          <w:p>
+            <w:pPr>
+              <w:rPr>
+                <w:rFonts w:ascii="Arial" w:hAnsi="Arial" w:cs="Arial"/>
+              </w:rPr>
+            </w:pPr>
+            <w:r>
+              <w:rPr>
+                <w:rFonts w:ascii="Arial" w:hAnsi="Arial" w:cs="Arial"/>
+              </w:rPr>
+              <w:t>Document detailing the interface and APIs for Data Consumers, v2.0</w:t>
+            </w:r>
+          </w:p>
+        </w:tc>
+        <w:tc>
+          <w:tcPr>
+            <w:tcW w:w="1985" w:type="dxa"/>
+            <w:tcMar>
+              <w:top w:w="57" w:type="dxa"/>
+              <w:bottom w:w="57" w:type="dxa"/>
+            </w:tcMar>
+          </w:tcPr>
+          <w:p>
+            <w:pPr>
+              <w:rPr>
+                <w:rFonts w:ascii="Arial" w:hAnsi="Arial" w:cs="Arial"/>
+              </w:rPr>
+            </w:pPr>
+            <w:r>
+              <w:rPr>
+                <w:rFonts w:ascii="Arial" w:hAnsi="Arial" w:cs="Arial"/>
+              </w:rPr>
+              <w:t xml:space="preserve">2.0 (for </w:t>
+            </w:r>
+            <w:r>
+              <w:rPr>
+                <w:rFonts w:ascii="Arial" w:hAnsi="Arial" w:cs="Arial"/>
+              </w:rPr>
+              <w:t>Release 3.2.1</w:t>
+            </w:r>
+            <w:r>
+              <w:rPr>
+                <w:rFonts w:ascii="Arial" w:hAnsi="Arial" w:cs="Arial"/>
+              </w:rPr>
+              <w:t xml:space="preserve"> &amp; 3.2.2</w:t>
+            </w:r>
+            <w:r>
+              <w:rPr>
+                <w:rFonts w:ascii="Arial" w:hAnsi="Arial" w:cs="Arial"/>
+              </w:rPr>
+              <w:t>)</w:t>
+            </w:r>
+          </w:p>
+          <w:p>
+            <w:pPr>
+              <w:rPr>
+                <w:rFonts w:ascii="Arial" w:hAnsi="Arial" w:cs="Arial"/>
+              </w:rPr>
+            </w:pPr>
+          </w:p>
+        </w:tc>
+        <w:tc>
+          <w:tcPr>
+            <w:tcW w:w="5589" w:type="dxa"/>
+            <w:tcMar>
+              <w:top w:w="57" w:type="dxa"/>
+              <w:bottom w:w="57" w:type="dxa"/>
+            </w:tcMar>
+          </w:tcPr>
+          <w:p>
+            <w:pPr>
+              <w:rPr>
+                <w:rStyle w:val="Hyperlink"/>
+                <w:rFonts w:ascii="Arial" w:hAnsi="Arial" w:cs="Arial"/>
+                <w:sz w:val="20"/>
+                <w:szCs w:val="20"/>
+              </w:rPr>
+            </w:pPr>
+            <w:hyperlink r:id="rId21" w:history="1">
+              <w:r>
+                <w:rPr>
+                  <w:rStyle w:val="Hyperlink"/>
+                </w:rPr>
+                <w:t>D-TRO/Beta-01-DfT-D-TRO-ICD for Consumers_v2.0.pdf at main · department-for-transport-public/D-TRO (github.com)</w:t>
+              </w:r>
+            </w:hyperlink>
+          </w:p>
+        </w:tc>
+      </w:tr>
+      <w:tr>
+        <w:trPr>
+          <w:cantSplit/>
+          <w:trHeight w:val="300"/>
+        </w:trPr>
+        <w:tc>
+          <w:tcPr>
+            <w:tcW w:w="2355" w:type="dxa"/>
+            <w:tcMar>
+              <w:top w:w="57" w:type="dxa"/>
+              <w:bottom w:w="57" w:type="dxa"/>
+            </w:tcMar>
+          </w:tcPr>
+          <w:p>
+            <w:pPr>
+              <w:rPr>
+                <w:rFonts w:ascii="Arial" w:hAnsi="Arial" w:cs="Arial"/>
+              </w:rPr>
+            </w:pPr>
+            <w:r>
+              <w:rPr>
+                <w:rFonts w:ascii="Arial" w:hAnsi="Arial" w:cs="Arial"/>
+              </w:rPr>
+              <w:t xml:space="preserve">Interface Control Document (Publishers) </w:t>
+            </w:r>
+          </w:p>
+        </w:tc>
+        <w:tc>
+          <w:tcPr>
+            <w:tcW w:w="4019" w:type="dxa"/>
+            <w:tcMar>
+              <w:top w:w="57" w:type="dxa"/>
+              <w:bottom w:w="57" w:type="dxa"/>
+            </w:tcMar>
+          </w:tcPr>
+          <w:p>
+            <w:pPr>
+              <w:rPr>
+                <w:rFonts w:ascii="Arial" w:hAnsi="Arial" w:cs="Arial"/>
+              </w:rPr>
+            </w:pPr>
+            <w:r>
+              <w:rPr>
+                <w:rFonts w:ascii="Arial" w:hAnsi="Arial" w:cs="Arial"/>
+              </w:rPr>
+              <w:t>Document detailing the interface and APIs for Data Publishers, v2.0</w:t>
+            </w:r>
+          </w:p>
+        </w:tc>
+        <w:tc>
+          <w:tcPr>
+            <w:tcW w:w="1985" w:type="dxa"/>
+            <w:tcMar>
+              <w:top w:w="57" w:type="dxa"/>
+              <w:bottom w:w="57" w:type="dxa"/>
+            </w:tcMar>
+          </w:tcPr>
+          <w:p>
+            <w:pPr>
+              <w:rPr>
+                <w:rFonts w:ascii="Arial" w:hAnsi="Arial" w:cs="Arial"/>
+              </w:rPr>
+            </w:pPr>
+            <w:r>
+              <w:rPr>
+                <w:rFonts w:ascii="Arial" w:hAnsi="Arial" w:cs="Arial"/>
+              </w:rPr>
+              <w:t xml:space="preserve">2.0 (for </w:t>
+            </w:r>
+            <w:r>
+              <w:rPr>
+                <w:rFonts w:ascii="Arial" w:hAnsi="Arial" w:cs="Arial"/>
+              </w:rPr>
+              <w:t>Release 3.2.1</w:t>
+            </w:r>
+            <w:r>
+              <w:rPr>
+                <w:rFonts w:ascii="Arial" w:hAnsi="Arial" w:cs="Arial"/>
+              </w:rPr>
+              <w:t xml:space="preserve"> &amp; 3.</w:t>
+            </w:r>
+            <w:r>
+              <w:rPr>
+                <w:rFonts w:ascii="Arial" w:hAnsi="Arial" w:cs="Arial"/>
+              </w:rPr>
+              <w:t>2</w:t>
+            </w:r>
+            <w:r>
+              <w:rPr>
+                <w:rFonts w:ascii="Arial" w:hAnsi="Arial" w:cs="Arial"/>
+              </w:rPr>
+              <w:t>.2)</w:t>
+            </w:r>
+          </w:p>
+          <w:p>
+            <w:pPr>
+              <w:rPr>
+                <w:rFonts w:ascii="Arial" w:hAnsi="Arial" w:cs="Arial"/>
+              </w:rPr>
+            </w:pPr>
+          </w:p>
+        </w:tc>
+        <w:tc>
+          <w:tcPr>
+            <w:tcW w:w="5589" w:type="dxa"/>
+            <w:tcMar>
+              <w:top w:w="57" w:type="dxa"/>
+              <w:bottom w:w="57" w:type="dxa"/>
+            </w:tcMar>
+          </w:tcPr>
+          <w:p>
+            <w:pPr>
+              <w:rPr>
+                <w:rStyle w:val="Hyperlink"/>
+                <w:rFonts w:ascii="Arial" w:hAnsi="Arial" w:cs="Arial"/>
+                <w:sz w:val="20"/>
+                <w:szCs w:val="20"/>
+              </w:rPr>
+            </w:pPr>
+            <w:hyperlink r:id="rId22" w:history="1">
+              <w:r>
+                <w:rPr>
+                  <w:rStyle w:val="Hyperlink"/>
+                </w:rPr>
+                <w:t>D-TRO/Beta-01-DfT-D-TRO-ICD for Publishers-TRA-DSP_v2.0.pdf at main · department-for-transport-public/D-TRO (github.com)</w:t>
+              </w:r>
+            </w:hyperlink>
+          </w:p>
+        </w:tc>
+      </w:tr>
+      <w:tr>
+        <w:trPr>
+          <w:cantSplit/>
+          <w:trHeight w:val="300"/>
+        </w:trPr>
+        <w:tc>
+          <w:tcPr>
+            <w:tcW w:w="2355" w:type="dxa"/>
+            <w:tcMar>
+              <w:top w:w="57" w:type="dxa"/>
+              <w:bottom w:w="57" w:type="dxa"/>
+            </w:tcMar>
+          </w:tcPr>
+          <w:p>
+            <w:pPr>
+              <w:rPr>
+                <w:rStyle w:val="normaltextrun"/>
+                <w:rFonts w:ascii="Arial" w:hAnsi="Arial" w:cs="Arial"/>
+                <w:color w:val="000000" w:themeColor="text1"/>
+              </w:rPr>
+            </w:pPr>
+            <w:r>
+              <w:rPr>
+                <w:rStyle w:val="normaltextrun"/>
+                <w:rFonts w:ascii="Arial" w:hAnsi="Arial" w:cs="Arial"/>
+                <w:color w:val="000000" w:themeColor="text1"/>
+              </w:rPr>
+              <w:t>Validation Rules</w:t>
+            </w:r>
+          </w:p>
+        </w:tc>
+        <w:tc>
+          <w:tcPr>
+            <w:tcW w:w="4019" w:type="dxa"/>
+            <w:tcMar>
+              <w:top w:w="57" w:type="dxa"/>
+              <w:bottom w:w="57" w:type="dxa"/>
+            </w:tcMar>
+          </w:tcPr>
+          <w:p>
+            <w:pPr>
+              <w:rPr>
+                <w:rFonts w:ascii="Arial" w:hAnsi="Arial" w:cs="Arial"/>
+              </w:rPr>
+            </w:pPr>
+            <w:r>
+              <w:rPr>
+                <w:rFonts w:ascii="Arial" w:hAnsi="Arial" w:cs="Arial"/>
+              </w:rPr>
+              <w:t>Document detailing the validation rules</w:t>
+            </w:r>
+            <w:r>
+              <w:rPr>
+                <w:rFonts w:ascii="Arial" w:hAnsi="Arial" w:cs="Arial"/>
+              </w:rPr>
+              <w:t>, v1.0</w:t>
+            </w:r>
+          </w:p>
+        </w:tc>
+        <w:tc>
+          <w:tcPr>
+            <w:tcW w:w="1985" w:type="dxa"/>
+            <w:tcMar>
+              <w:top w:w="57" w:type="dxa"/>
+              <w:bottom w:w="57" w:type="dxa"/>
+            </w:tcMar>
+          </w:tcPr>
+          <w:p>
+            <w:pPr>
+              <w:rPr>
+                <w:rFonts w:ascii="Arial" w:hAnsi="Arial" w:cs="Arial"/>
+              </w:rPr>
+            </w:pPr>
+            <w:r>
+              <w:rPr>
+                <w:rFonts w:ascii="Arial" w:hAnsi="Arial" w:cs="Arial"/>
+              </w:rPr>
+              <w:t xml:space="preserve">1.0 (for </w:t>
+            </w:r>
+            <w:r>
+              <w:rPr>
+                <w:rFonts w:ascii="Arial" w:hAnsi="Arial" w:cs="Arial"/>
+              </w:rPr>
+              <w:t>Release 3.2.0</w:t>
+            </w:r>
+            <w:r>
+              <w:rPr>
+                <w:rFonts w:ascii="Arial" w:hAnsi="Arial" w:cs="Arial"/>
+              </w:rPr>
+              <w:t>, 3.2.1</w:t>
+            </w:r>
+            <w:r>
+              <w:rPr>
+                <w:rFonts w:ascii="Arial" w:hAnsi="Arial" w:cs="Arial"/>
+              </w:rPr>
+              <w:t xml:space="preserve">, </w:t>
+            </w:r>
+            <w:r>
+              <w:rPr>
+                <w:rFonts w:ascii="Arial" w:hAnsi="Arial" w:cs="Arial"/>
+              </w:rPr>
+              <w:t>3.2.2)</w:t>
+            </w:r>
+          </w:p>
+          <w:p>
+            <w:pPr>
+              <w:rPr>
+                <w:rFonts w:ascii="Arial" w:hAnsi="Arial" w:cs="Arial"/>
+              </w:rPr>
+            </w:pPr>
+          </w:p>
+        </w:tc>
+        <w:tc>
+          <w:tcPr>
+            <w:tcW w:w="5589" w:type="dxa"/>
+            <w:tcMar>
+              <w:top w:w="57" w:type="dxa"/>
+              <w:bottom w:w="57" w:type="dxa"/>
+            </w:tcMar>
+          </w:tcPr>
+          <w:p>
+            <w:pPr>
+              <w:rPr>
+                <w:rFonts w:ascii="Arial" w:hAnsi="Arial" w:cs="Arial"/>
+                <w:sz w:val="20"/>
+                <w:szCs w:val="20"/>
+              </w:rPr>
+            </w:pPr>
+            <w:hyperlink r:id="rId23" w:history="1">
+              <w:r>
+                <w:rPr>
+                  <w:rStyle w:val="Hyperlink"/>
+                </w:rPr>
+                <w:t>D-TRO/Beta-01-DfT-D-TRO-Validation rules-v1.0.pdf at main · department-for-transport-public/D-TRO (github.com)</w:t>
+              </w:r>
+            </w:hyperlink>
+          </w:p>
+        </w:tc>
+      </w:tr>
+      <w:tr>
+        <w:trPr>
+          <w:cantSplit/>
+        </w:trPr>
+        <w:tc>
+          <w:tcPr>
+            <w:tcW w:w="2355" w:type="dxa"/>
+            <w:tcMar>
+              <w:top w:w="57" w:type="dxa"/>
+              <w:bottom w:w="57" w:type="dxa"/>
+            </w:tcMar>
+          </w:tcPr>
+          <w:p>
+            <w:pPr>
+              <w:rPr>
+                <w:rStyle w:val="normaltextrun"/>
+                <w:rFonts w:ascii="Arial" w:hAnsi="Arial" w:cs="Arial"/>
+                <w:color w:val="000000" w:themeColor="text1"/>
+              </w:rPr>
+            </w:pPr>
+            <w:r>
+              <w:rPr>
+                <w:rStyle w:val="normaltextrun"/>
+                <w:rFonts w:ascii="Arial" w:hAnsi="Arial" w:cs="Arial"/>
+                <w:color w:val="000000" w:themeColor="text1"/>
+              </w:rPr>
+              <w:t>JSON Schema</w:t>
+            </w:r>
+          </w:p>
+        </w:tc>
+        <w:tc>
+          <w:tcPr>
+            <w:tcW w:w="4019" w:type="dxa"/>
+            <w:tcMar>
+              <w:top w:w="57" w:type="dxa"/>
+              <w:bottom w:w="57" w:type="dxa"/>
+            </w:tcMar>
+          </w:tcPr>
+          <w:p>
+            <w:pPr>
+              <w:rPr>
+                <w:rFonts w:ascii="Arial" w:hAnsi="Arial" w:cs="Arial"/>
+              </w:rPr>
+            </w:pPr>
+            <w:r>
+              <w:rPr>
+                <w:rFonts w:ascii="Arial" w:hAnsi="Arial" w:cs="Arial"/>
+              </w:rPr>
+              <w:t>D-TRO JSON schema release 3.2.2</w:t>
+            </w:r>
+          </w:p>
+        </w:tc>
+        <w:tc>
+          <w:tcPr>
+            <w:tcW w:w="1985" w:type="dxa"/>
+            <w:tcMar>
+              <w:top w:w="57" w:type="dxa"/>
+              <w:bottom w:w="57" w:type="dxa"/>
+            </w:tcMar>
+          </w:tcPr>
+          <w:p>
+            <w:pPr>
+              <w:rPr>
+                <w:rFonts w:ascii="Arial" w:hAnsi="Arial" w:cs="Arial"/>
+              </w:rPr>
+            </w:pPr>
+            <w:r>
+              <w:rPr>
+                <w:rFonts w:ascii="Arial" w:hAnsi="Arial" w:cs="Arial"/>
+              </w:rPr>
+              <w:t>Release 3.2.2</w:t>
+            </w:r>
+          </w:p>
+        </w:tc>
+        <w:tc>
+          <w:tcPr>
+            <w:tcW w:w="5589" w:type="dxa"/>
+            <w:tcMar>
+              <w:top w:w="57" w:type="dxa"/>
+              <w:bottom w:w="57" w:type="dxa"/>
+            </w:tcMar>
+          </w:tcPr>
+          <w:p>
+            <w:pPr>
+              <w:rPr>
+                <w:rFonts w:ascii="Arial" w:hAnsi="Arial" w:cs="Arial"/>
+                <w:sz w:val="20"/>
+                <w:szCs w:val="20"/>
+              </w:rPr>
+            </w:pPr>
+            <w:hyperlink r:id="rId24" w:history="1">
+              <w:r>
+                <w:rPr>
+                  <w:rStyle w:val="Hyperlink"/>
+                </w:rPr>
+                <w:t>D-TRO/DTRO-v3.2.2.json at main · department-for-transport-public/D-TRO (github.com)</w:t>
+              </w:r>
+            </w:hyperlink>
+          </w:p>
+        </w:tc>
+      </w:tr>
+      <w:tr>
+        <w:trPr>
+          <w:cantSplit/>
+          <w:tblHeader/>
+        </w:trPr>
+        <w:tc>
+          <w:tcPr>
+            <w:tcW w:w="2355" w:type="dxa"/>
+            <w:tcMar>
+              <w:top w:w="57" w:type="dxa"/>
+              <w:bottom w:w="57" w:type="dxa"/>
+            </w:tcMar>
+          </w:tcPr>
+          <w:p>
+            <w:pPr>
+              <w:rPr>
+                <w:rFonts w:ascii="Arial" w:hAnsi="Arial" w:cs="Arial"/>
+              </w:rPr>
+            </w:pPr>
+            <w:r>
+              <w:rPr>
+                <w:rFonts w:ascii="Arial" w:hAnsi="Arial" w:cs="Arial"/>
+              </w:rPr>
+              <w:lastRenderedPageBreak/>
+              <w:t>JSON Sample files</w:t>
+            </w:r>
+          </w:p>
+        </w:tc>
+        <w:tc>
+          <w:tcPr>
+            <w:tcW w:w="4019" w:type="dxa"/>
+            <w:tcMar>
+              <w:top w:w="57" w:type="dxa"/>
+              <w:bottom w:w="57" w:type="dxa"/>
+            </w:tcMar>
+          </w:tcPr>
+          <w:p>
+            <w:pPr>
+              <w:rPr>
+                <w:rFonts w:ascii="Arial" w:hAnsi="Arial" w:cs="Arial"/>
+              </w:rPr>
+            </w:pPr>
+            <w:r>
+              <w:rPr>
+                <w:rFonts w:ascii="Arial" w:hAnsi="Arial" w:cs="Arial"/>
+              </w:rPr>
+              <w:t>Several JSON sample files</w:t>
+            </w:r>
+            <w:r>
+              <w:rPr>
+                <w:rFonts w:ascii="Arial" w:hAnsi="Arial" w:cs="Arial"/>
+              </w:rPr>
+              <w:t>, with filename “JSON-example-????-dtro-3.2.2</w:t>
+            </w:r>
+            <w:r>
+              <w:rPr>
+                <w:rFonts w:ascii="Arial" w:hAnsi="Arial" w:cs="Arial"/>
+              </w:rPr>
+              <w:t>” where ???? provides a brief description</w:t>
+            </w:r>
+          </w:p>
+        </w:tc>
+        <w:tc>
+          <w:tcPr>
+            <w:tcW w:w="1985" w:type="dxa"/>
+            <w:tcMar>
+              <w:top w:w="57" w:type="dxa"/>
+              <w:bottom w:w="57" w:type="dxa"/>
+            </w:tcMar>
+          </w:tcPr>
+          <w:p>
+            <w:pPr>
+              <w:rPr>
+                <w:rFonts w:ascii="Arial" w:hAnsi="Arial" w:cs="Arial"/>
+              </w:rPr>
+            </w:pPr>
+            <w:r>
+              <w:rPr>
+                <w:rFonts w:ascii="Arial" w:hAnsi="Arial" w:cs="Arial"/>
+              </w:rPr>
+              <w:t>Release 3.2.2</w:t>
+            </w:r>
+          </w:p>
+        </w:tc>
+        <w:tc>
+          <w:tcPr>
+            <w:tcW w:w="5589" w:type="dxa"/>
+            <w:tcMar>
+              <w:top w:w="57" w:type="dxa"/>
+              <w:bottom w:w="57" w:type="dxa"/>
+            </w:tcMar>
+          </w:tcPr>
+          <w:p>
+            <w:pPr>
+              <w:spacing w:after="60"/>
+            </w:pPr>
+            <w:hyperlink r:id="rId25" w:history="1">
+              <w:r>
+                <w:rPr>
+                  <w:rStyle w:val="Hyperlink"/>
+                </w:rPr>
+                <w:t>D-TRO/JSON-example-fullAmendment-dtro-3.2.2.json at main · department-for-transport-public/D-TRO (github.com)</w:t>
+              </w:r>
+            </w:hyperlink>
+          </w:p>
+          <w:p>
+            <w:pPr>
+              <w:spacing w:after="60"/>
+            </w:pPr>
+            <w:hyperlink r:id="rId26" w:history="1">
+              <w:r>
+                <w:rPr>
+                  <w:rStyle w:val="Hyperlink"/>
+                </w:rPr>
+                <w:t>D-TRO/JSON-example-fullRevoke-dtro-3.2.2.json at main · department-for-transport-public/D-TRO (github.com)</w:t>
+              </w:r>
+            </w:hyperlink>
+          </w:p>
+          <w:p>
+            <w:pPr>
+              <w:spacing w:after="60"/>
+            </w:pPr>
+            <w:hyperlink r:id="rId27" w:history="1">
+              <w:r>
+                <w:rPr>
+                  <w:rStyle w:val="Hyperlink"/>
+                </w:rPr>
+                <w:t>D-TRO/JSON-example-new-dtro-3.2.2.json at main · department-for-transport-public/D-TRO (github.com)</w:t>
+              </w:r>
+            </w:hyperlink>
+          </w:p>
+          <w:p>
+            <w:pPr>
+              <w:spacing w:after="60"/>
+            </w:pPr>
+            <w:hyperlink r:id="rId28" w:history="1">
+              <w:r>
+                <w:rPr>
+                  <w:rStyle w:val="Hyperlink"/>
+                </w:rPr>
+                <w:t>D-TRO/JSON-example-partialAmendment-dtro-3.2.2.json at main · department-for-transport-public/D-TRO (github.com)</w:t>
+              </w:r>
+            </w:hyperlink>
+          </w:p>
+          <w:p>
+            <w:pPr>
+              <w:spacing w:after="60"/>
+            </w:pPr>
+            <w:hyperlink r:id="rId29" w:history="1">
+              <w:r>
+                <w:rPr>
+                  <w:rStyle w:val="Hyperlink"/>
+                </w:rPr>
+                <w:t>D-TRO/JSON-example-partialRevoke-dtro-3.2.2.json at main · department-for-transport-public/D-TRO (github.com)</w:t>
+              </w:r>
+            </w:hyperlink>
+          </w:p>
+        </w:tc>
+      </w:tr>
+    </w:tbl>
+    <w:p>
+      <w:pPr>
+        <w:rPr>
+          <w:rFonts w:ascii="Arial" w:hAnsi="Arial" w:cs="Arial"/>
+          <w:b/>
+          <w:bCs/>
+          <w:sz w:val="28"/>
+          <w:szCs w:val="28"/>
+        </w:rPr>
+      </w:pPr>
+      <w:r>
+        <w:rPr>
+          <w:rFonts w:ascii="Arial" w:hAnsi="Arial" w:cs="Arial"/>
+          <w:b/>
+          <w:bCs/>
+          <w:sz w:val="28"/>
+          <w:szCs w:val="28"/>
+        </w:rPr>
         <w:br w:type="page"/>
       </w:r>
     </w:p>
@@ -1566,7 +2922,7 @@
                 <w:szCs w:val="20"/>
               </w:rPr>
             </w:pPr>
-            <w:hyperlink r:id="rId23" w:history="1">
+            <w:hyperlink r:id="rId30" w:history="1">
               <w:r>
                 <w:rPr>
                   <w:rStyle w:val="Hyperlink"/>
@@ -1661,7 +3017,7 @@
                 <w:szCs w:val="20"/>
               </w:rPr>
             </w:pPr>
-            <w:hyperlink r:id="rId24" w:history="1">
+            <w:hyperlink r:id="rId31" w:history="1">
               <w:r>
                 <w:rPr>
                   <w:rStyle w:val="Hyperlink"/>
@@ -1756,7 +3112,7 @@
                 <w:szCs w:val="20"/>
               </w:rPr>
             </w:pPr>
-            <w:hyperlink r:id="rId25" w:history="1">
+            <w:hyperlink r:id="rId32" w:history="1">
               <w:r>
                 <w:rPr>
                   <w:rStyle w:val="Hyperlink"/>
@@ -1861,7 +3217,7 @@
                 <w:szCs w:val="20"/>
               </w:rPr>
             </w:pPr>
-            <w:hyperlink r:id="rId26" w:history="1">
+            <w:hyperlink r:id="rId33" w:history="1">
               <w:r>
                 <w:rPr>
                   <w:rStyle w:val="Hyperlink"/>
@@ -1966,7 +3322,7 @@
                 <w:szCs w:val="20"/>
               </w:rPr>
             </w:pPr>
-            <w:hyperlink r:id="rId27" w:history="1">
+            <w:hyperlink r:id="rId34" w:history="1">
               <w:r>
                 <w:rPr>
                   <w:rStyle w:val="Hyperlink"/>
@@ -2332,7 +3688,7 @@
                 <w:szCs w:val="20"/>
               </w:rPr>
             </w:pPr>
-            <w:hyperlink r:id="rId28" w:history="1">
+            <w:hyperlink r:id="rId35" w:history="1">
               <w:r>
                 <w:rPr>
                   <w:rStyle w:val="Hyperlink"/>
@@ -2426,7 +3782,7 @@
                 <w:szCs w:val="20"/>
               </w:rPr>
             </w:pPr>
-            <w:hyperlink r:id="rId29" w:history="1">
+            <w:hyperlink r:id="rId36" w:history="1">
               <w:r>
                 <w:rPr>
                   <w:rStyle w:val="Hyperlink"/>
@@ -2520,7 +3876,7 @@
                 <w:szCs w:val="20"/>
               </w:rPr>
             </w:pPr>
-            <w:hyperlink r:id="rId30" w:history="1">
+            <w:hyperlink r:id="rId37" w:history="1">
               <w:r>
                 <w:rPr>
                   <w:rStyle w:val="Hyperlink"/>
@@ -2614,7 +3970,7 @@
                 <w:szCs w:val="20"/>
               </w:rPr>
             </w:pPr>
-            <w:hyperlink r:id="rId31" w:history="1">
+            <w:hyperlink r:id="rId38" w:history="1">
               <w:r>
                 <w:rPr>
                   <w:rStyle w:val="Hyperlink"/>
@@ -2718,7 +4074,7 @@
                 <w:szCs w:val="20"/>
               </w:rPr>
             </w:pPr>
-            <w:hyperlink r:id="rId32" w:history="1">
+            <w:hyperlink r:id="rId39" w:history="1">
               <w:r>
                 <w:rPr>
                   <w:rStyle w:val="Hyperlink"/>
@@ -2822,7 +4178,7 @@
                 <w:szCs w:val="20"/>
               </w:rPr>
             </w:pPr>
-            <w:hyperlink r:id="rId33" w:history="1">
+            <w:hyperlink r:id="rId40" w:history="1">
               <w:r>
                 <w:rPr>
                   <w:rStyle w:val="Hyperlink"/>
@@ -2870,12 +4226,12 @@
       </w:pPr>
     </w:p>
     <w:sectPr>
-      <w:headerReference w:type="even" r:id="rId34"/>
-      <w:headerReference w:type="default" r:id="rId35"/>
-      <w:footerReference w:type="even" r:id="rId36"/>
-      <w:footerReference w:type="default" r:id="rId37"/>
-      <w:headerReference w:type="first" r:id="rId38"/>
-      <w:footerReference w:type="first" r:id="rId39"/>
+      <w:headerReference w:type="even" r:id="rId41"/>
+      <w:headerReference w:type="default" r:id="rId42"/>
+      <w:footerReference w:type="even" r:id="rId43"/>
+      <w:footerReference w:type="default" r:id="rId44"/>
+      <w:headerReference w:type="first" r:id="rId45"/>
+      <w:footerReference w:type="first" r:id="rId46"/>
       <w:pgSz w:w="16838" w:h="11906" w:orient="landscape"/>
       <w:pgMar w:top="1134" w:right="1134" w:bottom="1134" w:left="1134" w:header="708" w:footer="708" w:gutter="0"/>
       <w:cols w:space="708"/>
@@ -4601,6 +5957,30 @@
 </file>
 
 <file path=customXml/item1.xml><?xml version="1.0" encoding="utf-8"?>
+<b:Sources xmlns:b="http://schemas.openxmlformats.org/officeDocument/2006/bibliography" xmlns="http://schemas.openxmlformats.org/officeDocument/2006/bibliography" SelectedStyle="\APASixthEditionOfficeOnline.xsl" StyleName="APA" Version="6"/>
+</file>
+
+<file path=customXml/item2.xml><?xml version="1.0" encoding="utf-8"?>
+<p:properties xmlns:p="http://schemas.microsoft.com/office/2006/metadata/properties" xmlns:xsi="http://www.w3.org/2001/XMLSchema-instance" xmlns:pc="http://schemas.microsoft.com/office/infopath/2007/PartnerControls">
+  <documentManagement>
+    <TaxCatchAll xmlns="978df149-73bd-4400-928f-65e83d00a6cf" xsi:nil="true"/>
+    <lcf76f155ced4ddcb4097134ff3c332f xmlns="aa02d7b0-a24a-4dbb-a415-b76ed469f9d1">
+      <Terms xmlns="http://schemas.microsoft.com/office/infopath/2007/PartnerControls"/>
+    </lcf76f155ced4ddcb4097134ff3c332f>
+  </documentManagement>
+</p:properties>
+</file>
+
+<file path=customXml/item3.xml><?xml version="1.0" encoding="utf-8"?>
+<?mso-contentType ?>
+<FormTemplates xmlns="http://schemas.microsoft.com/sharepoint/v3/contenttype/forms">
+  <Display>DocumentLibraryForm</Display>
+  <Edit>DocumentLibraryForm</Edit>
+  <New>DocumentLibraryForm</New>
+</FormTemplates>
+</file>
+
+<file path=customXml/item4.xml><?xml version="1.0" encoding="utf-8"?>
 <ct:contentTypeSchema xmlns:ct="http://schemas.microsoft.com/office/2006/metadata/contentType" xmlns:ma="http://schemas.microsoft.com/office/2006/metadata/properties/metaAttributes" ct:_="" ma:_="" ma:contentTypeName="Document" ma:contentTypeID="0x0101008204736D1DA06C499CD31A4AF5C587F7" ma:contentTypeVersion="14" ma:contentTypeDescription="Create a new document." ma:contentTypeScope="" ma:versionID="c10abf90b5928462d5c58ff6546fbefb">
   <xsd:schema xmlns:xsd="http://www.w3.org/2001/XMLSchema" xmlns:xs="http://www.w3.org/2001/XMLSchema" xmlns:p="http://schemas.microsoft.com/office/2006/metadata/properties" xmlns:ns2="aa02d7b0-a24a-4dbb-a415-b76ed469f9d1" xmlns:ns3="978df149-73bd-4400-928f-65e83d00a6cf" targetNamespace="http://schemas.microsoft.com/office/2006/metadata/properties" ma:root="true" ma:fieldsID="ea1668442dbd72d27875acd0141bccaf" ns2:_="" ns3:_="">
     <xsd:import namespace="aa02d7b0-a24a-4dbb-a415-b76ed469f9d1"/>
@@ -4829,31 +6209,34 @@
 </ct:contentTypeSchema>
 </file>
 
-<file path=customXml/item2.xml><?xml version="1.0" encoding="utf-8"?>
-<b:Sources xmlns:b="http://schemas.openxmlformats.org/officeDocument/2006/bibliography" xmlns="http://schemas.openxmlformats.org/officeDocument/2006/bibliography" SelectedStyle="\APASixthEditionOfficeOnline.xsl" StyleName="APA" Version="6"/>
+<file path=customXml/itemProps1.xml><?xml version="1.0" encoding="utf-8"?>
+<ds:datastoreItem xmlns:ds="http://schemas.openxmlformats.org/officeDocument/2006/customXml" ds:itemID="{BF11C605-A0BD-4BAE-836C-920F0814A55A}">
+  <ds:schemaRefs>
+    <ds:schemaRef ds:uri="http://schemas.openxmlformats.org/officeDocument/2006/bibliography"/>
+  </ds:schemaRefs>
+</ds:datastoreItem>
 </file>
 
-<file path=customXml/item3.xml><?xml version="1.0" encoding="utf-8"?>
-<p:properties xmlns:p="http://schemas.microsoft.com/office/2006/metadata/properties" xmlns:xsi="http://www.w3.org/2001/XMLSchema-instance" xmlns:pc="http://schemas.microsoft.com/office/infopath/2007/PartnerControls">
-  <documentManagement>
-    <TaxCatchAll xmlns="978df149-73bd-4400-928f-65e83d00a6cf" xsi:nil="true"/>
-    <lcf76f155ced4ddcb4097134ff3c332f xmlns="aa02d7b0-a24a-4dbb-a415-b76ed469f9d1">
-      <Terms xmlns="http://schemas.microsoft.com/office/infopath/2007/PartnerControls"/>
-    </lcf76f155ced4ddcb4097134ff3c332f>
-  </documentManagement>
-</p:properties>
+<file path=customXml/itemProps2.xml><?xml version="1.0" encoding="utf-8"?>
+<ds:datastoreItem xmlns:ds="http://schemas.openxmlformats.org/officeDocument/2006/customXml" ds:itemID="{85F7C9DA-0F16-464A-AA05-CF94A90F562D}">
+  <ds:schemaRefs>
+    <ds:schemaRef ds:uri="http://schemas.microsoft.com/office/2006/metadata/properties"/>
+    <ds:schemaRef ds:uri="http://schemas.microsoft.com/office/infopath/2007/PartnerControls"/>
+    <ds:schemaRef ds:uri="978df149-73bd-4400-928f-65e83d00a6cf"/>
+    <ds:schemaRef ds:uri="aa02d7b0-a24a-4dbb-a415-b76ed469f9d1"/>
+  </ds:schemaRefs>
+</ds:datastoreItem>
 </file>
 
-<file path=customXml/item4.xml><?xml version="1.0" encoding="utf-8"?>
-<?mso-contentType ?>
-<FormTemplates xmlns="http://schemas.microsoft.com/sharepoint/v3/contenttype/forms">
-  <Display>DocumentLibraryForm</Display>
-  <Edit>DocumentLibraryForm</Edit>
-  <New>DocumentLibraryForm</New>
-</FormTemplates>
+<file path=customXml/itemProps3.xml><?xml version="1.0" encoding="utf-8"?>
+<ds:datastoreItem xmlns:ds="http://schemas.openxmlformats.org/officeDocument/2006/customXml" ds:itemID="{98384BA5-D9DB-4892-BB0F-BF64142EB9DB}">
+  <ds:schemaRefs>
+    <ds:schemaRef ds:uri="http://schemas.microsoft.com/sharepoint/v3/contenttype/forms"/>
+  </ds:schemaRefs>
+</ds:datastoreItem>
 </file>
 
-<file path=customXml/itemProps1.xml><?xml version="1.0" encoding="utf-8"?>
+<file path=customXml/itemProps4.xml><?xml version="1.0" encoding="utf-8"?>
 <ds:datastoreItem xmlns:ds="http://schemas.openxmlformats.org/officeDocument/2006/customXml" ds:itemID="{8934F507-279A-4E35-AA17-CA99A653455A}">
   <ds:schemaRefs>
     <ds:schemaRef ds:uri="http://schemas.microsoft.com/office/2006/metadata/contentType"/>
@@ -4872,39 +6255,6 @@
 </ds:datastoreItem>
 </file>
 
-<file path=customXml/itemProps2.xml><?xml version="1.0" encoding="utf-8"?>
-<ds:datastoreItem xmlns:ds="http://schemas.openxmlformats.org/officeDocument/2006/customXml" ds:itemID="{BF11C605-A0BD-4BAE-836C-920F0814A55A}">
-  <ds:schemaRefs>
-    <ds:schemaRef ds:uri="http://schemas.openxmlformats.org/officeDocument/2006/bibliography"/>
-  </ds:schemaRefs>
-</ds:datastoreItem>
-</file>
-
-<file path=customXml/itemProps3.xml><?xml version="1.0" encoding="utf-8"?>
-<ds:datastoreItem xmlns:ds="http://schemas.openxmlformats.org/officeDocument/2006/customXml" ds:itemID="{85F7C9DA-0F16-464A-AA05-CF94A90F562D}">
-  <ds:schemaRefs>
-    <ds:schemaRef ds:uri="http://purl.org/dc/dcmitype/"/>
-    <ds:schemaRef ds:uri="http://purl.org/dc/terms/"/>
-    <ds:schemaRef ds:uri="http://purl.org/dc/elements/1.1/"/>
-    <ds:schemaRef ds:uri="aa02d7b0-a24a-4dbb-a415-b76ed469f9d1"/>
-    <ds:schemaRef ds:uri="http://schemas.microsoft.com/office/2006/documentManagement/types"/>
-    <ds:schemaRef ds:uri="http://schemas.microsoft.com/office/infopath/2007/PartnerControls"/>
-    <ds:schemaRef ds:uri="http://www.w3.org/XML/1998/namespace"/>
-    <ds:schemaRef ds:uri="http://schemas.openxmlformats.org/package/2006/metadata/core-properties"/>
-    <ds:schemaRef ds:uri="978df149-73bd-4400-928f-65e83d00a6cf"/>
-    <ds:schemaRef ds:uri="http://schemas.microsoft.com/office/2006/metadata/properties"/>
-  </ds:schemaRefs>
-</ds:datastoreItem>
-</file>
-
-<file path=customXml/itemProps4.xml><?xml version="1.0" encoding="utf-8"?>
-<ds:datastoreItem xmlns:ds="http://schemas.openxmlformats.org/officeDocument/2006/customXml" ds:itemID="{98384BA5-D9DB-4892-BB0F-BF64142EB9DB}">
-  <ds:schemaRefs>
-    <ds:schemaRef ds:uri="http://schemas.microsoft.com/sharepoint/v3/contenttype/forms"/>
-  </ds:schemaRefs>
-</ds:datastoreItem>
-</file>
-
 <file path=docMetadata/LabelInfo.xml><?xml version="1.0" encoding="utf-8"?>
 <clbl:labelList xmlns:clbl="http://schemas.microsoft.com/office/2020/mipLabelMetadata">
   <clbl:label id="{daa8bfc4-6884-4c3b-8dbe-db9a8dd311eb}" enabled="1" method="Privileged" siteId="{28b782fb-41e1-48ea-bfc3-ad7558ce7136}" removed="0"/>

</xml_diff>